<commit_message>
Flashcards for Forms, RxJS
</commit_message>
<xml_diff>
--- a/Flashcards/Forms-Angular-FF.docx
+++ b/Flashcards/Forms-Angular-FF.docx
@@ -2304,11 +2304,93 @@
           </w:tcPr>
           <w:p>
             <w:r>
-              <w:t>-useful for something like email, we want to wait some time for the user to finish typing their email before showing invalid error messages</w:t>
-            </w:r>
-          </w:p>
-          <w:p/>
-          <w:p/>
+              <w:t>-useful for email,</w:t>
+            </w:r>
+            <w:r>
+              <w:t xml:space="preserve"> </w:t>
+            </w:r>
+            <w:r>
+              <w:t>want to wait some time for the user to finish typing their email before showing error messages</w:t>
+            </w:r>
+          </w:p>
+          <w:p/>
+          <w:p>
+            <w:r>
+              <w:rPr>
+                <w:noProof/>
+              </w:rPr>
+              <w:drawing>
+                <wp:inline distT="0" distB="0" distL="0" distR="0" wp14:anchorId="2775C3EB" wp14:editId="4190F709">
+                  <wp:extent cx="2141692" cy="296985"/>
+                  <wp:effectExtent l="0" t="0" r="0" b="0"/>
+                  <wp:docPr id="53" name="Picture 53"/>
+                  <wp:cNvGraphicFramePr>
+                    <a:graphicFrameLocks xmlns:a="http://schemas.openxmlformats.org/drawingml/2006/main" noChangeAspect="1"/>
+                  </wp:cNvGraphicFramePr>
+                  <a:graphic xmlns:a="http://schemas.openxmlformats.org/drawingml/2006/main">
+                    <a:graphicData uri="http://schemas.openxmlformats.org/drawingml/2006/picture">
+                      <pic:pic xmlns:pic="http://schemas.openxmlformats.org/drawingml/2006/picture">
+                        <pic:nvPicPr>
+                          <pic:cNvPr id="53" name="Picture 53"/>
+                          <pic:cNvPicPr/>
+                        </pic:nvPicPr>
+                        <pic:blipFill>
+                          <a:blip r:embed="rId33">
+                            <a:extLst>
+                              <a:ext uri="{28A0092B-C50C-407E-A947-70E740481C1C}">
+                                <a14:useLocalDpi xmlns:a14="http://schemas.microsoft.com/office/drawing/2010/main" val="0"/>
+                              </a:ext>
+                            </a:extLst>
+                          </a:blip>
+                          <a:stretch>
+                            <a:fillRect/>
+                          </a:stretch>
+                        </pic:blipFill>
+                        <pic:spPr>
+                          <a:xfrm>
+                            <a:off x="0" y="0"/>
+                            <a:ext cx="2184974" cy="302987"/>
+                          </a:xfrm>
+                          <a:prstGeom prst="rect">
+                            <a:avLst/>
+                          </a:prstGeom>
+                        </pic:spPr>
+                      </pic:pic>
+                    </a:graphicData>
+                  </a:graphic>
+                </wp:inline>
+              </w:drawing>
+            </w:r>
+          </w:p>
+          <w:p>
+            <w:r>
+              <w:t>=</w:t>
+            </w:r>
+          </w:p>
+          <w:p>
+            <w:proofErr w:type="spellStart"/>
+            <w:r>
+              <w:t>throttleTime</w:t>
+            </w:r>
+            <w:proofErr w:type="spellEnd"/>
+          </w:p>
+          <w:p>
+            <w:r>
+              <w:t>-emits a value, then ignore for a time (mouse)</w:t>
+            </w:r>
+          </w:p>
+          <w:p>
+            <w:proofErr w:type="spellStart"/>
+            <w:r>
+              <w:t>distinctUntilChanged</w:t>
+            </w:r>
+            <w:proofErr w:type="spellEnd"/>
+          </w:p>
+          <w:p>
+            <w:r>
+              <w:t>-suppresses duplicates consecutive items</w:t>
+            </w:r>
+          </w:p>
         </w:tc>
       </w:tr>
       <w:tr>
@@ -2354,7 +2436,7 @@
                           <pic:cNvPicPr/>
                         </pic:nvPicPr>
                         <pic:blipFill>
-                          <a:blip r:embed="rId33">
+                          <a:blip r:embed="rId34">
                             <a:extLst>
                               <a:ext uri="{28A0092B-C50C-407E-A947-70E740481C1C}">
                                 <a14:useLocalDpi xmlns:a14="http://schemas.microsoft.com/office/drawing/2010/main" val="0"/>
@@ -2403,7 +2485,7 @@
                           <pic:cNvPicPr/>
                         </pic:nvPicPr>
                         <pic:blipFill>
-                          <a:blip r:embed="rId34">
+                          <a:blip r:embed="rId35">
                             <a:extLst>
                               <a:ext uri="{28A0092B-C50C-407E-A947-70E740481C1C}">
                                 <a14:useLocalDpi xmlns:a14="http://schemas.microsoft.com/office/drawing/2010/main" val="0"/>
@@ -2463,7 +2545,7 @@
                           <pic:cNvPicPr/>
                         </pic:nvPicPr>
                         <pic:blipFill>
-                          <a:blip r:embed="rId35">
+                          <a:blip r:embed="rId36">
                             <a:extLst>
                               <a:ext uri="{28A0092B-C50C-407E-A947-70E740481C1C}">
                                 <a14:useLocalDpi xmlns:a14="http://schemas.microsoft.com/office/drawing/2010/main" val="0"/>
@@ -2490,53 +2572,9 @@
               </w:drawing>
             </w:r>
           </w:p>
-          <w:p/>
-          <w:p>
-            <w:r>
-              <w:rPr>
-                <w:noProof/>
-              </w:rPr>
-              <w:drawing>
-                <wp:inline distT="0" distB="0" distL="0" distR="0" wp14:anchorId="46B2FA7C" wp14:editId="52FF0574">
-                  <wp:extent cx="2880360" cy="245745"/>
-                  <wp:effectExtent l="0" t="0" r="2540" b="0"/>
-                  <wp:docPr id="16" name="Picture 16"/>
-                  <wp:cNvGraphicFramePr>
-                    <a:graphicFrameLocks xmlns:a="http://schemas.openxmlformats.org/drawingml/2006/main" noChangeAspect="1"/>
-                  </wp:cNvGraphicFramePr>
-                  <a:graphic xmlns:a="http://schemas.openxmlformats.org/drawingml/2006/main">
-                    <a:graphicData uri="http://schemas.openxmlformats.org/drawingml/2006/picture">
-                      <pic:pic xmlns:pic="http://schemas.openxmlformats.org/drawingml/2006/picture">
-                        <pic:nvPicPr>
-                          <pic:cNvPr id="16" name="Picture 16"/>
-                          <pic:cNvPicPr/>
-                        </pic:nvPicPr>
-                        <pic:blipFill>
-                          <a:blip r:embed="rId36">
-                            <a:extLst>
-                              <a:ext uri="{28A0092B-C50C-407E-A947-70E740481C1C}">
-                                <a14:useLocalDpi xmlns:a14="http://schemas.microsoft.com/office/drawing/2010/main" val="0"/>
-                              </a:ext>
-                            </a:extLst>
-                          </a:blip>
-                          <a:stretch>
-                            <a:fillRect/>
-                          </a:stretch>
-                        </pic:blipFill>
-                        <pic:spPr>
-                          <a:xfrm>
-                            <a:off x="0" y="0"/>
-                            <a:ext cx="2880360" cy="245745"/>
-                          </a:xfrm>
-                          <a:prstGeom prst="rect">
-                            <a:avLst/>
-                          </a:prstGeom>
-                        </pic:spPr>
-                      </pic:pic>
-                    </a:graphicData>
-                  </a:graphic>
-                </wp:inline>
-              </w:drawing>
+          <w:p>
+            <w:r>
+              <w:t>-takes in a FormGroup/Control/Array</w:t>
             </w:r>
           </w:p>
           <w:p/>
@@ -2588,7 +2626,14 @@
               </w:drawing>
             </w:r>
           </w:p>
-          <w:p/>
+          <w:p>
+            <w:r>
+              <w:t xml:space="preserve">-Able to access it because we made a </w:t>
+            </w:r>
+            <w:r>
+              <w:t>getter (next card)</w:t>
+            </w:r>
+          </w:p>
         </w:tc>
       </w:tr>
       <w:tr>

</xml_diff>